<commit_message>
Small updates to report and powerpoint
</commit_message>
<xml_diff>
--- a/report/Final Project.docx
+++ b/report/Final Project.docx
@@ -141,6 +141,7 @@
                                     <w:dataBinding w:prefixMappings="xmlns:ns0='http://purl.org/dc/elements/1.1/' xmlns:ns1='http://schemas.openxmlformats.org/package/2006/metadata/core-properties' " w:xpath="/ns1:coreProperties[1]/ns0:creator[1]" w:storeItemID="{6C3C8BC8-F283-45AE-878A-BAB7291924A1}"/>
                                     <w:text/>
                                   </w:sdtPr>
+                                  <w:sdtEndPr/>
                                   <w:sdtContent>
                                     <w:p>
                                       <w:pPr>
@@ -182,6 +183,7 @@
                                       <w:dataBinding w:prefixMappings="xmlns:ns0='http://schemas.openxmlformats.org/officeDocument/2006/extended-properties' " w:xpath="/ns0:Properties[1]/ns0:Company[1]" w:storeItemID="{6668398D-A668-4E3E-A5EB-62B293D839F1}"/>
                                       <w:text/>
                                     </w:sdtPr>
+                                    <w:sdtEndPr/>
                                     <w:sdtContent>
                                       <w:r>
                                         <w:rPr>
@@ -210,6 +212,7 @@
                                       <w:dataBinding w:prefixMappings="xmlns:ns0='http://schemas.microsoft.com/office/2006/coverPageProps' " w:xpath="/ns0:CoverPageProperties[1]/ns0:CompanyAddress[1]" w:storeItemID="{55AF091B-3C7A-41E3-B477-F2FDAA23CFDA}"/>
                                       <w:text/>
                                     </w:sdtPr>
+                                    <w:sdtEndPr/>
                                     <w:sdtContent>
                                       <w:r>
                                         <w:rPr>
@@ -279,6 +282,7 @@
                                     <w:dataBinding w:prefixMappings="xmlns:ns0='http://purl.org/dc/elements/1.1/' xmlns:ns1='http://schemas.openxmlformats.org/package/2006/metadata/core-properties' " w:xpath="/ns1:coreProperties[1]/ns0:title[1]" w:storeItemID="{6C3C8BC8-F283-45AE-878A-BAB7291924A1}"/>
                                     <w:text/>
                                   </w:sdtPr>
+                                  <w:sdtEndPr/>
                                   <w:sdtContent>
                                     <w:p>
                                       <w:pPr>
@@ -364,6 +368,7 @@
                               <w:dataBinding w:prefixMappings="xmlns:ns0='http://purl.org/dc/elements/1.1/' xmlns:ns1='http://schemas.openxmlformats.org/package/2006/metadata/core-properties' " w:xpath="/ns1:coreProperties[1]/ns0:creator[1]" w:storeItemID="{6C3C8BC8-F283-45AE-878A-BAB7291924A1}"/>
                               <w:text/>
                             </w:sdtPr>
+                            <w:sdtEndPr/>
                             <w:sdtContent>
                               <w:p>
                                 <w:pPr>
@@ -405,6 +410,7 @@
                                 <w:dataBinding w:prefixMappings="xmlns:ns0='http://schemas.openxmlformats.org/officeDocument/2006/extended-properties' " w:xpath="/ns0:Properties[1]/ns0:Company[1]" w:storeItemID="{6668398D-A668-4E3E-A5EB-62B293D839F1}"/>
                                 <w:text/>
                               </w:sdtPr>
+                              <w:sdtEndPr/>
                               <w:sdtContent>
                                 <w:r>
                                   <w:rPr>
@@ -433,6 +439,7 @@
                                 <w:dataBinding w:prefixMappings="xmlns:ns0='http://schemas.microsoft.com/office/2006/coverPageProps' " w:xpath="/ns0:CoverPageProperties[1]/ns0:CompanyAddress[1]" w:storeItemID="{55AF091B-3C7A-41E3-B477-F2FDAA23CFDA}"/>
                                 <w:text/>
                               </w:sdtPr>
+                              <w:sdtEndPr/>
                               <w:sdtContent>
                                 <w:r>
                                   <w:rPr>
@@ -468,6 +475,7 @@
                               <w:dataBinding w:prefixMappings="xmlns:ns0='http://purl.org/dc/elements/1.1/' xmlns:ns1='http://schemas.openxmlformats.org/package/2006/metadata/core-properties' " w:xpath="/ns1:coreProperties[1]/ns0:title[1]" w:storeItemID="{6C3C8BC8-F283-45AE-878A-BAB7291924A1}"/>
                               <w:text/>
                             </w:sdtPr>
+                            <w:sdtEndPr/>
                             <w:sdtContent>
                               <w:p>
                                 <w:pPr>
@@ -580,12 +588,7 @@
             <w:pStyle w:val="TOCHeading"/>
           </w:pPr>
           <w:r>
-            <w:t>Conten</w:t>
-          </w:r>
-          <w:bookmarkStart w:id="1" w:name="_GoBack"/>
-          <w:bookmarkEnd w:id="1"/>
-          <w:r>
-            <w:t>ts</w:t>
+            <w:t>Contents</w:t>
           </w:r>
         </w:p>
         <w:p>
@@ -2495,12 +2498,12 @@
       <w:pPr>
         <w:pStyle w:val="Heading1"/>
       </w:pPr>
-      <w:bookmarkStart w:id="2" w:name="_Toc6847998"/>
+      <w:bookmarkStart w:id="1" w:name="_Toc6847998"/>
       <w:r>
         <w:lastRenderedPageBreak/>
         <w:t>Introduction</w:t>
       </w:r>
-      <w:bookmarkEnd w:id="2"/>
+      <w:bookmarkEnd w:id="1"/>
     </w:p>
     <w:p>
       <w:r>
@@ -2521,11 +2524,11 @@
       <w:pPr>
         <w:pStyle w:val="Heading2"/>
       </w:pPr>
-      <w:bookmarkStart w:id="3" w:name="_Toc6847999"/>
+      <w:bookmarkStart w:id="2" w:name="_Toc6847999"/>
       <w:r>
         <w:t>Team Composition</w:t>
       </w:r>
-      <w:bookmarkEnd w:id="3"/>
+      <w:bookmarkEnd w:id="2"/>
     </w:p>
     <w:p>
       <w:r>
@@ -2611,7 +2614,7 @@
                 <w:szCs w:val="32"/>
               </w:rPr>
             </w:pPr>
-            <w:bookmarkStart w:id="4" w:name="_Hlk6846124"/>
+            <w:bookmarkStart w:id="3" w:name="_Hlk6846124"/>
             <w:r>
               <w:rPr>
                 <w:rFonts w:ascii="Times New Roman" w:eastAsia="Times New Roman" w:hAnsi="Times New Roman" w:cs="Times New Roman"/>
@@ -2620,7 +2623,7 @@
               </w:rPr>
               <w:t>Responsibilities</w:t>
             </w:r>
-            <w:bookmarkEnd w:id="4"/>
+            <w:bookmarkEnd w:id="3"/>
           </w:p>
         </w:tc>
       </w:tr>
@@ -2805,16 +2808,21 @@
       <w:pPr>
         <w:pStyle w:val="Heading2"/>
       </w:pPr>
-      <w:bookmarkStart w:id="5" w:name="_Toc6848000"/>
+      <w:bookmarkStart w:id="4" w:name="_Toc6848000"/>
       <w:r>
         <w:t>Workflow</w:t>
       </w:r>
+      <w:bookmarkEnd w:id="4"/>
+    </w:p>
+    <w:p>
+      <w:r>
+        <w:tab/>
+        <w:t>Weekly standup meetings were held to discuss progress, exchange ideas, and perform work. These meetings were consistently held through the term, with around 14 meetings in total</w:t>
+      </w:r>
+      <w:bookmarkStart w:id="5" w:name="_GoBack"/>
       <w:bookmarkEnd w:id="5"/>
-    </w:p>
-    <w:p>
-      <w:r>
-        <w:tab/>
-        <w:t>Weekly standup meetings were held to discuss progress, exchange ideas, and perform work. These meetings were consistently held through the term, with around 14 meetings in total happening. Outside of meetings, work was done remotely and shared through GitHub. The link to the project’s GitHub is included in the Appendix. Communication outside of the meetings was done using the GroupMe application.</w:t>
+      <w:r>
+        <w:t>. Outside of meetings, work was done remotely and shared through GitHub. The link to the project’s GitHub is included in the Appendix. Communication outside of the meetings was done using the GroupMe application.</w:t>
       </w:r>
     </w:p>
     <w:p>
@@ -5526,6 +5534,7 @@
         <w:dataBinding w:prefixMappings="xmlns:ns0='http://schemas.openxmlformats.org/package/2006/metadata/core-properties' xmlns:ns1='http://purl.org/dc/elements/1.1/'" w:xpath="/ns0:coreProperties[1]/ns1:title[1]" w:storeItemID="{6C3C8BC8-F283-45AE-878A-BAB7291924A1}"/>
         <w:text/>
       </w:sdtPr>
+      <w:sdtEndPr/>
       <w:sdtContent>
         <w:r>
           <w:rPr>
@@ -7438,7 +7447,9 @@
     <w:rsidRoot w:val="0056087A"/>
     <w:rsid w:val="002E1F27"/>
     <w:rsid w:val="0056087A"/>
+    <w:rsid w:val="007E1188"/>
     <w:rsid w:val="00982915"/>
+    <w:rsid w:val="00E25A51"/>
   </w:rsids>
   <m:mathPr>
     <m:mathFont m:val="Cambria Math"/>
@@ -8171,7 +8182,7 @@
 </file>
 
 <file path=customXml/itemProps1.xml><?xml version="1.0" encoding="utf-8"?>
-<ds:datastoreItem xmlns:ds="http://schemas.openxmlformats.org/officeDocument/2006/customXml" ds:itemID="{C58649DA-B880-47FA-911D-BBABA554FF9A}">
+<ds:datastoreItem xmlns:ds="http://schemas.openxmlformats.org/officeDocument/2006/customXml" ds:itemID="{F43A38FE-55E0-40A0-AF02-64B0CD53C85C}">
   <ds:schemaRefs>
     <ds:schemaRef ds:uri="http://schemas.openxmlformats.org/officeDocument/2006/bibliography"/>
   </ds:schemaRefs>

</xml_diff>